<commit_message>
Rédaction du cahier des charges (essai Jérémy). Correction de fautes dans le premier cahier des charges. Ajout d'une ressource présente sur le groupe fb du projet.
</commit_message>
<xml_diff>
--- a/Documents/Cahier des Charges.docx
+++ b/Documents/Cahier des Charges.docx
@@ -1,6 +1,6 @@
 
 <file path=word/document.xml><?xml version="1.0" encoding="utf-8"?>
-<w:document xmlns:wpc="http://schemas.microsoft.com/office/word/2010/wordprocessingCanvas" xmlns:cx="http://schemas.microsoft.com/office/drawing/2014/chartex" xmlns:cx1="http://schemas.microsoft.com/office/drawing/2015/9/8/chartex" xmlns:cx2="http://schemas.microsoft.com/office/drawing/2015/10/21/chartex" xmlns:mc="http://schemas.openxmlformats.org/markup-compatibility/2006" xmlns:o="urn:schemas-microsoft-com:office:office" xmlns:r="http://schemas.openxmlformats.org/officeDocument/2006/relationships" xmlns:m="http://schemas.openxmlformats.org/officeDocument/2006/math" xmlns:v="urn:schemas-microsoft-com:vml" xmlns:wp14="http://schemas.microsoft.com/office/word/2010/wordprocessingDrawing" xmlns:wp="http://schemas.openxmlformats.org/drawingml/2006/wordprocessingDrawing" xmlns:w10="urn:schemas-microsoft-com:office:word" xmlns:w="http://schemas.openxmlformats.org/wordprocessingml/2006/main" xmlns:w14="http://schemas.microsoft.com/office/word/2010/wordml" xmlns:w15="http://schemas.microsoft.com/office/word/2012/wordml" xmlns:w16se="http://schemas.microsoft.com/office/word/2015/wordml/symex" xmlns:wpg="http://schemas.microsoft.com/office/word/2010/wordprocessingGroup" xmlns:wpi="http://schemas.microsoft.com/office/word/2010/wordprocessingInk" xmlns:wne="http://schemas.microsoft.com/office/word/2006/wordml" xmlns:wps="http://schemas.microsoft.com/office/word/2010/wordprocessingShape" mc:Ignorable="w14 w15 w16se wp14">
+<w:document xmlns:wpc="http://schemas.microsoft.com/office/word/2010/wordprocessingCanvas" xmlns:mc="http://schemas.openxmlformats.org/markup-compatibility/2006" xmlns:o="urn:schemas-microsoft-com:office:office" xmlns:r="http://schemas.openxmlformats.org/officeDocument/2006/relationships" xmlns:m="http://schemas.openxmlformats.org/officeDocument/2006/math" xmlns:v="urn:schemas-microsoft-com:vml" xmlns:wp14="http://schemas.microsoft.com/office/word/2010/wordprocessingDrawing" xmlns:wp="http://schemas.openxmlformats.org/drawingml/2006/wordprocessingDrawing" xmlns:w10="urn:schemas-microsoft-com:office:word" xmlns:w="http://schemas.openxmlformats.org/wordprocessingml/2006/main" xmlns:w14="http://schemas.microsoft.com/office/word/2010/wordml" xmlns:w15="http://schemas.microsoft.com/office/word/2012/wordml" xmlns:wpg="http://schemas.microsoft.com/office/word/2010/wordprocessingGroup" xmlns:wpi="http://schemas.microsoft.com/office/word/2010/wordprocessingInk" xmlns:wne="http://schemas.microsoft.com/office/word/2006/wordml" xmlns:wps="http://schemas.microsoft.com/office/word/2010/wordprocessingShape" mc:Ignorable="w14 w15 wp14">
   <w:body>
     <w:sdt>
       <w:sdtPr>
@@ -23,7 +23,6 @@
           <w:r>
             <w:rPr>
               <w:noProof/>
-              <w:lang w:bidi="sa-IN"/>
             </w:rPr>
             <mc:AlternateContent>
               <mc:Choice Requires="wpg">
@@ -3431,7 +3430,7 @@
                   </wp:anchor>
                 </w:drawing>
               </mc:Choice>
-              <mc:Fallback>
+              <mc:Fallback xmlns:w16se="http://schemas.microsoft.com/office/word/2015/wordml/symex" xmlns:cx2="http://schemas.microsoft.com/office/drawing/2015/10/21/chartex" xmlns:cx1="http://schemas.microsoft.com/office/drawing/2015/9/8/chartex" xmlns:cx="http://schemas.microsoft.com/office/drawing/2014/chartex">
                 <w:pict>
                   <v:group id="Groupe 2" o:spid="_x0000_s1026" style="position:absolute;margin-left:0;margin-top:0;width:172.8pt;height:718.55pt;z-index:-251657216;mso-width-percent:330;mso-height-percent:950;mso-left-percent:40;mso-position-horizontal-relative:page;mso-position-vertical:center;mso-position-vertical-relative:page;mso-width-percent:330;mso-height-percent:950;mso-left-percent:40" coordsize="21945,91257" o:gfxdata="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">
                     <v:rect id="Rectangle 3" o:spid="_x0000_s1027" style="position:absolute;width:1945;height:91257;visibility:visible;mso-wrap-style:square;v-text-anchor:middle" o:gfxdata="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" fillcolor="#44546a [3215]" stroked="f" strokeweight="1pt"/>
@@ -3601,7 +3600,6 @@
           <w:r>
             <w:rPr>
               <w:noProof/>
-              <w:lang w:bidi="sa-IN"/>
             </w:rPr>
             <mc:AlternateContent>
               <mc:Choice Requires="wps">
@@ -3701,18 +3699,8 @@
                                         <w:sz w:val="26"/>
                                         <w:szCs w:val="26"/>
                                       </w:rPr>
-                                      <w:t xml:space="preserve">Duval, Guevara, Techer, </w:t>
+                                      <w:t>Duval, Guevara, Techer, Velien</w:t>
                                     </w:r>
-                                    <w:proofErr w:type="spellStart"/>
-                                    <w:r>
-                                      <w:rPr>
-                                        <w:color w:val="5B9BD5" w:themeColor="accent1"/>
-                                        <w:sz w:val="26"/>
-                                        <w:szCs w:val="26"/>
-                                      </w:rPr>
-                                      <w:t>Velien</w:t>
-                                    </w:r>
-                                    <w:proofErr w:type="spellEnd"/>
                                   </w:sdtContent>
                                 </w:sdt>
                               </w:p>
@@ -3773,7 +3761,7 @@
                   </wp:anchor>
                 </w:drawing>
               </mc:Choice>
-              <mc:Fallback>
+              <mc:Fallback xmlns:w16se="http://schemas.microsoft.com/office/word/2015/wordml/symex" xmlns:cx2="http://schemas.microsoft.com/office/drawing/2015/10/21/chartex" xmlns:cx1="http://schemas.microsoft.com/office/drawing/2015/9/8/chartex" xmlns:cx="http://schemas.microsoft.com/office/drawing/2014/chartex">
                 <w:pict>
                   <v:shapetype id="_x0000_t202" coordsize="21600,21600" o:spt="202" path="m,l,21600r21600,l21600,xe">
                     <v:stroke joinstyle="miter"/>
@@ -3893,7 +3881,6 @@
           <w:r>
             <w:rPr>
               <w:noProof/>
-              <w:lang w:bidi="sa-IN"/>
             </w:rPr>
             <mc:AlternateContent>
               <mc:Choice Requires="wps">
@@ -4055,7 +4042,7 @@
                   </wp:anchor>
                 </w:drawing>
               </mc:Choice>
-              <mc:Fallback>
+              <mc:Fallback xmlns:w16se="http://schemas.microsoft.com/office/word/2015/wordml/symex" xmlns:cx2="http://schemas.microsoft.com/office/drawing/2015/10/21/chartex" xmlns:cx1="http://schemas.microsoft.com/office/drawing/2015/9/8/chartex" xmlns:cx="http://schemas.microsoft.com/office/drawing/2014/chartex">
                 <w:pict>
                   <v:shape id="Zone de texte 1" o:spid="_x0000_s1056" type="#_x0000_t202" style="position:absolute;margin-left:0;margin-top:0;width:4in;height:84.25pt;z-index:251660288;visibility:visible;mso-wrap-style:square;mso-width-percent:450;mso-height-percent:0;mso-left-percent:420;mso-top-percent:175;mso-wrap-distance-left:9pt;mso-wrap-distance-top:0;mso-wrap-distance-right:9pt;mso-wrap-distance-bottom:0;mso-position-horizontal-relative:page;mso-position-vertical-relative:page;mso-width-percent:450;mso-height-percent:0;mso-left-percent:420;mso-top-percent:175;mso-width-relative:page;mso-height-relative:margin;v-text-anchor:top" o:gfxdata="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" filled="f" stroked="f" strokeweight=".5pt">
                     <v:textbox style="mso-fit-shape-to-text:t" inset="0,0,0,0">
@@ -5040,15 +5027,7 @@
     <w:p/>
     <w:p>
       <w:r>
-        <w:t xml:space="preserve">La robotique est aujourd’hui une discipline en plein développement. Beaucoup de personne choisissent de commencer sous </w:t>
-      </w:r>
-      <w:proofErr w:type="spellStart"/>
-      <w:r>
-        <w:t>Arduino</w:t>
-      </w:r>
-      <w:proofErr w:type="spellEnd"/>
-      <w:r>
-        <w:t>, une plateforme open-source permettant une prise en main simple et efficace.</w:t>
+        <w:t>La robotique est aujourd’hui une discipline en plein développement. Beaucoup de personne choisissent de commencer sous Arduino, une plateforme open-source permettant une prise en main simple et efficace.</w:t>
       </w:r>
       <w:r>
         <w:t xml:space="preserve"> </w:t>
@@ -5074,10 +5053,7 @@
       </w:r>
       <w:bookmarkEnd w:id="1"/>
     </w:p>
-    <w:p>
-      <w:bookmarkStart w:id="2" w:name="_GoBack"/>
-      <w:bookmarkEnd w:id="2"/>
-    </w:p>
+    <w:p/>
     <w:p>
       <w:pPr>
         <w:rPr>
@@ -5092,25 +5068,7 @@
           <w:color w:val="141823"/>
           <w:shd w:val="clear" w:color="auto" w:fill="FFFFFF"/>
         </w:rPr>
-        <w:t xml:space="preserve">Comment apprendre à programmer sous </w:t>
-      </w:r>
-      <w:proofErr w:type="spellStart"/>
-      <w:r>
-        <w:rPr>
-          <w:rFonts w:cs="Helvetica"/>
-          <w:color w:val="141823"/>
-          <w:shd w:val="clear" w:color="auto" w:fill="FFFFFF"/>
-        </w:rPr>
-        <w:t>Arduino</w:t>
-      </w:r>
-      <w:proofErr w:type="spellEnd"/>
-      <w:r>
-        <w:rPr>
-          <w:rFonts w:cs="Helvetica"/>
-          <w:color w:val="141823"/>
-          <w:shd w:val="clear" w:color="auto" w:fill="FFFFFF"/>
-        </w:rPr>
-        <w:t xml:space="preserve"> de manière ludique</w:t>
+        <w:t>Comment apprendre à programmer sous Arduino de manière ludique</w:t>
       </w:r>
       <w:r>
         <w:rPr>
@@ -5171,7 +5129,6 @@
           <w:shd w:val="clear" w:color="auto" w:fill="FFFFFF"/>
         </w:rPr>
       </w:pPr>
-      <w:proofErr w:type="gramStart"/>
       <w:r>
         <w:rPr>
           <w:rFonts w:ascii="Orator Std" w:hAnsi="Orator Std" w:cs="Helvetica"/>
@@ -5180,7 +5137,6 @@
         </w:rPr>
         <w:t>Ou</w:t>
       </w:r>
-      <w:proofErr w:type="gramEnd"/>
     </w:p>
     <w:p>
       <w:pPr>
@@ -5218,11 +5174,11 @@
       <w:pPr>
         <w:pStyle w:val="Titre1"/>
       </w:pPr>
-      <w:bookmarkStart w:id="3" w:name="_Toc447457849"/>
+      <w:bookmarkStart w:id="2" w:name="_Toc447457849"/>
       <w:r>
         <w:t>Fonctions et contraintes :</w:t>
       </w:r>
-      <w:bookmarkEnd w:id="3"/>
+      <w:bookmarkEnd w:id="2"/>
     </w:p>
     <w:p>
       <w:pPr>
@@ -5233,40 +5189,32 @@
       <w:pPr>
         <w:pStyle w:val="Titre2"/>
       </w:pPr>
-      <w:bookmarkStart w:id="4" w:name="_Toc447457850"/>
+      <w:bookmarkStart w:id="3" w:name="_Toc447457850"/>
       <w:r>
         <w:t>Fonctions :</w:t>
       </w:r>
-      <w:bookmarkEnd w:id="4"/>
+      <w:bookmarkEnd w:id="3"/>
     </w:p>
     <w:p/>
     <w:p>
       <w:pPr>
         <w:pStyle w:val="Titre3"/>
       </w:pPr>
-      <w:bookmarkStart w:id="5" w:name="_Toc447457851"/>
+      <w:bookmarkStart w:id="4" w:name="_Toc447457851"/>
       <w:r>
         <w:t>F1</w:t>
       </w:r>
       <w:r>
         <w:t> : Être ludique :</w:t>
       </w:r>
-      <w:bookmarkEnd w:id="5"/>
+      <w:bookmarkEnd w:id="4"/>
     </w:p>
     <w:p>
       <w:pPr>
         <w:ind w:firstLine="284"/>
       </w:pPr>
       <w:r>
-        <w:t xml:space="preserve">L’enseignement de la programmation et de l’électronique sous </w:t>
-      </w:r>
-      <w:proofErr w:type="spellStart"/>
-      <w:r>
-        <w:t>Arduino</w:t>
-      </w:r>
-      <w:proofErr w:type="spellEnd"/>
-      <w:r>
-        <w:t xml:space="preserve"> se fera de manière ludique.</w:t>
+        <w:t>L’enseignement de la programmation et de l’électronique sous Arduino se fera de manière ludique.</w:t>
       </w:r>
     </w:p>
     <w:p>
@@ -5290,23 +5238,15 @@
       <w:pPr>
         <w:pStyle w:val="Titre3"/>
       </w:pPr>
-      <w:bookmarkStart w:id="6" w:name="_Toc447457852"/>
+      <w:bookmarkStart w:id="5" w:name="_Toc447457852"/>
       <w:r>
         <w:t>F2 : Être accessible :</w:t>
       </w:r>
-      <w:bookmarkEnd w:id="6"/>
+      <w:bookmarkEnd w:id="5"/>
     </w:p>
     <w:p>
       <w:r>
-        <w:t xml:space="preserve">      Le projet devra permettre de rendre </w:t>
-      </w:r>
-      <w:proofErr w:type="spellStart"/>
-      <w:r>
-        <w:t>Arduino</w:t>
-      </w:r>
-      <w:proofErr w:type="spellEnd"/>
-      <w:r>
-        <w:t xml:space="preserve"> accessible au plus grand nombre de personne intéressées possible.</w:t>
+        <w:t xml:space="preserve">      Le projet devra permettre de rendre Arduino accessible au plus grand nombre de personne intéressées possible.</w:t>
       </w:r>
     </w:p>
     <w:p>
@@ -5330,15 +5270,15 @@
         </w:numPr>
       </w:pPr>
       <w:r>
-        <w:t xml:space="preserve">Partir des bases (rappels, paradigmes, introduction aux technologies </w:t>
+        <w:t>Partir des bases (rappels, paradigmes</w:t>
       </w:r>
-      <w:proofErr w:type="spellStart"/>
       <w:r>
-        <w:t>etc</w:t>
+        <w:t>, introduction aux technologies</w:t>
       </w:r>
-      <w:proofErr w:type="spellEnd"/>
+      <w:bookmarkStart w:id="6" w:name="_GoBack"/>
+      <w:bookmarkEnd w:id="6"/>
       <w:r>
-        <w:t xml:space="preserve"> …)</w:t>
+        <w:t>…)</w:t>
       </w:r>
     </w:p>
     <w:p/>
@@ -5406,15 +5346,7 @@
     </w:p>
     <w:p>
       <w:r>
-        <w:t xml:space="preserve">      L’utilisateur devra se familiariser avec la programmation </w:t>
-      </w:r>
-      <w:proofErr w:type="spellStart"/>
-      <w:r>
-        <w:t>Arduino</w:t>
-      </w:r>
-      <w:proofErr w:type="spellEnd"/>
-      <w:r>
-        <w:t xml:space="preserve"> afin d’en apprendre la structure les fonctionnements de base.</w:t>
+        <w:t xml:space="preserve">      L’utilisateur devra se familiariser avec la programmation Arduino afin d’en apprendre la structure les fonctionnements de base.</w:t>
       </w:r>
     </w:p>
     <w:p/>
@@ -5495,13 +5427,8 @@
         </w:numPr>
       </w:pPr>
       <w:r>
-        <w:t xml:space="preserve">Une documentation </w:t>
+        <w:t>Une documentation la plus courte et simple possible</w:t>
       </w:r>
-      <w:proofErr w:type="gramStart"/>
-      <w:r>
-        <w:t>la plus courte et simple possible</w:t>
-      </w:r>
-      <w:proofErr w:type="gramEnd"/>
     </w:p>
     <w:sectPr>
       <w:headerReference w:type="default" r:id="rId9"/>
@@ -5518,7 +5445,7 @@
 </file>
 
 <file path=word/endnotes.xml><?xml version="1.0" encoding="utf-8"?>
-<w:endnotes xmlns:wpc="http://schemas.microsoft.com/office/word/2010/wordprocessingCanvas" xmlns:cx="http://schemas.microsoft.com/office/drawing/2014/chartex" xmlns:cx1="http://schemas.microsoft.com/office/drawing/2015/9/8/chartex" xmlns:cx2="http://schemas.microsoft.com/office/drawing/2015/10/21/chartex" xmlns:mc="http://schemas.openxmlformats.org/markup-compatibility/2006" xmlns:o="urn:schemas-microsoft-com:office:office" xmlns:r="http://schemas.openxmlformats.org/officeDocument/2006/relationships" xmlns:m="http://schemas.openxmlformats.org/officeDocument/2006/math" xmlns:v="urn:schemas-microsoft-com:vml" xmlns:wp14="http://schemas.microsoft.com/office/word/2010/wordprocessingDrawing" xmlns:wp="http://schemas.openxmlformats.org/drawingml/2006/wordprocessingDrawing" xmlns:w10="urn:schemas-microsoft-com:office:word" xmlns:w="http://schemas.openxmlformats.org/wordprocessingml/2006/main" xmlns:w14="http://schemas.microsoft.com/office/word/2010/wordml" xmlns:w15="http://schemas.microsoft.com/office/word/2012/wordml" xmlns:w16se="http://schemas.microsoft.com/office/word/2015/wordml/symex" xmlns:wpg="http://schemas.microsoft.com/office/word/2010/wordprocessingGroup" xmlns:wpi="http://schemas.microsoft.com/office/word/2010/wordprocessingInk" xmlns:wne="http://schemas.microsoft.com/office/word/2006/wordml" xmlns:wps="http://schemas.microsoft.com/office/word/2010/wordprocessingShape" mc:Ignorable="w14 w15 w16se wp14">
+<w:endnotes xmlns:wpc="http://schemas.microsoft.com/office/word/2010/wordprocessingCanvas" xmlns:mc="http://schemas.openxmlformats.org/markup-compatibility/2006" xmlns:o="urn:schemas-microsoft-com:office:office" xmlns:r="http://schemas.openxmlformats.org/officeDocument/2006/relationships" xmlns:m="http://schemas.openxmlformats.org/officeDocument/2006/math" xmlns:v="urn:schemas-microsoft-com:vml" xmlns:wp14="http://schemas.microsoft.com/office/word/2010/wordprocessingDrawing" xmlns:wp="http://schemas.openxmlformats.org/drawingml/2006/wordprocessingDrawing" xmlns:w10="urn:schemas-microsoft-com:office:word" xmlns:w="http://schemas.openxmlformats.org/wordprocessingml/2006/main" xmlns:w14="http://schemas.microsoft.com/office/word/2010/wordml" xmlns:w15="http://schemas.microsoft.com/office/word/2012/wordml" xmlns:wpg="http://schemas.microsoft.com/office/word/2010/wordprocessingGroup" xmlns:wpi="http://schemas.microsoft.com/office/word/2010/wordprocessingInk" xmlns:wne="http://schemas.microsoft.com/office/word/2006/wordml" xmlns:wps="http://schemas.microsoft.com/office/word/2010/wordprocessingShape" mc:Ignorable="w14 w15 wp14">
   <w:endnote w:type="separator" w:id="-1">
     <w:p>
       <w:pPr>
@@ -5543,7 +5470,7 @@
 </file>
 
 <file path=word/footer1.xml><?xml version="1.0" encoding="utf-8"?>
-<w:ftr xmlns:wpc="http://schemas.microsoft.com/office/word/2010/wordprocessingCanvas" xmlns:cx="http://schemas.microsoft.com/office/drawing/2014/chartex" xmlns:cx1="http://schemas.microsoft.com/office/drawing/2015/9/8/chartex" xmlns:cx2="http://schemas.microsoft.com/office/drawing/2015/10/21/chartex" xmlns:mc="http://schemas.openxmlformats.org/markup-compatibility/2006" xmlns:o="urn:schemas-microsoft-com:office:office" xmlns:r="http://schemas.openxmlformats.org/officeDocument/2006/relationships" xmlns:m="http://schemas.openxmlformats.org/officeDocument/2006/math" xmlns:v="urn:schemas-microsoft-com:vml" xmlns:wp14="http://schemas.microsoft.com/office/word/2010/wordprocessingDrawing" xmlns:wp="http://schemas.openxmlformats.org/drawingml/2006/wordprocessingDrawing" xmlns:w10="urn:schemas-microsoft-com:office:word" xmlns:w="http://schemas.openxmlformats.org/wordprocessingml/2006/main" xmlns:w14="http://schemas.microsoft.com/office/word/2010/wordml" xmlns:w15="http://schemas.microsoft.com/office/word/2012/wordml" xmlns:w16se="http://schemas.microsoft.com/office/word/2015/wordml/symex" xmlns:wpg="http://schemas.microsoft.com/office/word/2010/wordprocessingGroup" xmlns:wpi="http://schemas.microsoft.com/office/word/2010/wordprocessingInk" xmlns:wne="http://schemas.microsoft.com/office/word/2006/wordml" xmlns:wps="http://schemas.microsoft.com/office/word/2010/wordprocessingShape" mc:Ignorable="w14 w15 w16se wp14">
+<w:ftr xmlns:wpc="http://schemas.microsoft.com/office/word/2010/wordprocessingCanvas" xmlns:mc="http://schemas.openxmlformats.org/markup-compatibility/2006" xmlns:o="urn:schemas-microsoft-com:office:office" xmlns:r="http://schemas.openxmlformats.org/officeDocument/2006/relationships" xmlns:m="http://schemas.openxmlformats.org/officeDocument/2006/math" xmlns:v="urn:schemas-microsoft-com:vml" xmlns:wp14="http://schemas.microsoft.com/office/word/2010/wordprocessingDrawing" xmlns:wp="http://schemas.openxmlformats.org/drawingml/2006/wordprocessingDrawing" xmlns:w10="urn:schemas-microsoft-com:office:word" xmlns:w="http://schemas.openxmlformats.org/wordprocessingml/2006/main" xmlns:w14="http://schemas.microsoft.com/office/word/2010/wordml" xmlns:w15="http://schemas.microsoft.com/office/word/2012/wordml" xmlns:wpg="http://schemas.microsoft.com/office/word/2010/wordprocessingGroup" xmlns:wpi="http://schemas.microsoft.com/office/word/2010/wordprocessingInk" xmlns:wne="http://schemas.microsoft.com/office/word/2006/wordml" xmlns:wps="http://schemas.microsoft.com/office/word/2010/wordprocessingShape" mc:Ignorable="w14 w15 wp14">
   <w:p>
     <w:pPr>
       <w:pStyle w:val="Pieddepage"/>
@@ -5551,7 +5478,7 @@
     <w:r>
       <w:rPr>
         <w:noProof/>
-        <w:lang w:eastAsia="fr-FR" w:bidi="sa-IN"/>
+        <w:lang w:eastAsia="fr-FR"/>
       </w:rPr>
       <mc:AlternateContent>
         <mc:Choice Requires="wpg">
@@ -5739,7 +5666,7 @@
             </wp:anchor>
           </w:drawing>
         </mc:Choice>
-        <mc:Fallback>
+        <mc:Fallback xmlns:w16se="http://schemas.microsoft.com/office/word/2015/wordml/symex" xmlns:cx2="http://schemas.microsoft.com/office/drawing/2015/10/21/chartex" xmlns:cx1="http://schemas.microsoft.com/office/drawing/2015/9/8/chartex" xmlns:cx="http://schemas.microsoft.com/office/drawing/2014/chartex">
           <w:pict>
             <v:group id="Groupe 164" o:spid="_x0000_s1063" style="position:absolute;margin-left:434.8pt;margin-top:0;width:486pt;height:21.6pt;z-index:251659264;mso-position-horizontal:right;mso-position-horizontal-relative:page;mso-position-vertical:center;mso-position-vertical-relative:bottom-margin-area" coordsize="61722,2743" o:gfxdata="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">
               <v:rect id="Rectangle 165" o:spid="_x0000_s1064" style="position:absolute;left:2286;width:59436;height:2743;visibility:visible;mso-wrap-style:square;v-text-anchor:middle" o:gfxdata="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" fillcolor="white [3212]" stroked="f" strokeweight="1pt">
@@ -5833,7 +5760,7 @@
 </file>
 
 <file path=word/footnotes.xml><?xml version="1.0" encoding="utf-8"?>
-<w:footnotes xmlns:wpc="http://schemas.microsoft.com/office/word/2010/wordprocessingCanvas" xmlns:cx="http://schemas.microsoft.com/office/drawing/2014/chartex" xmlns:cx1="http://schemas.microsoft.com/office/drawing/2015/9/8/chartex" xmlns:cx2="http://schemas.microsoft.com/office/drawing/2015/10/21/chartex" xmlns:mc="http://schemas.openxmlformats.org/markup-compatibility/2006" xmlns:o="urn:schemas-microsoft-com:office:office" xmlns:r="http://schemas.openxmlformats.org/officeDocument/2006/relationships" xmlns:m="http://schemas.openxmlformats.org/officeDocument/2006/math" xmlns:v="urn:schemas-microsoft-com:vml" xmlns:wp14="http://schemas.microsoft.com/office/word/2010/wordprocessingDrawing" xmlns:wp="http://schemas.openxmlformats.org/drawingml/2006/wordprocessingDrawing" xmlns:w10="urn:schemas-microsoft-com:office:word" xmlns:w="http://schemas.openxmlformats.org/wordprocessingml/2006/main" xmlns:w14="http://schemas.microsoft.com/office/word/2010/wordml" xmlns:w15="http://schemas.microsoft.com/office/word/2012/wordml" xmlns:w16se="http://schemas.microsoft.com/office/word/2015/wordml/symex" xmlns:wpg="http://schemas.microsoft.com/office/word/2010/wordprocessingGroup" xmlns:wpi="http://schemas.microsoft.com/office/word/2010/wordprocessingInk" xmlns:wne="http://schemas.microsoft.com/office/word/2006/wordml" xmlns:wps="http://schemas.microsoft.com/office/word/2010/wordprocessingShape" mc:Ignorable="w14 w15 w16se wp14">
+<w:footnotes xmlns:wpc="http://schemas.microsoft.com/office/word/2010/wordprocessingCanvas" xmlns:mc="http://schemas.openxmlformats.org/markup-compatibility/2006" xmlns:o="urn:schemas-microsoft-com:office:office" xmlns:r="http://schemas.openxmlformats.org/officeDocument/2006/relationships" xmlns:m="http://schemas.openxmlformats.org/officeDocument/2006/math" xmlns:v="urn:schemas-microsoft-com:vml" xmlns:wp14="http://schemas.microsoft.com/office/word/2010/wordprocessingDrawing" xmlns:wp="http://schemas.openxmlformats.org/drawingml/2006/wordprocessingDrawing" xmlns:w10="urn:schemas-microsoft-com:office:word" xmlns:w="http://schemas.openxmlformats.org/wordprocessingml/2006/main" xmlns:w14="http://schemas.microsoft.com/office/word/2010/wordml" xmlns:w15="http://schemas.microsoft.com/office/word/2012/wordml" xmlns:wpg="http://schemas.microsoft.com/office/word/2010/wordprocessingGroup" xmlns:wpi="http://schemas.microsoft.com/office/word/2010/wordprocessingInk" xmlns:wne="http://schemas.microsoft.com/office/word/2006/wordml" xmlns:wps="http://schemas.microsoft.com/office/word/2010/wordprocessingShape" mc:Ignorable="w14 w15 wp14">
   <w:footnote w:type="separator" w:id="-1">
     <w:p>
       <w:pPr>
@@ -5858,7 +5785,7 @@
 </file>
 
 <file path=word/header1.xml><?xml version="1.0" encoding="utf-8"?>
-<w:hdr xmlns:wpc="http://schemas.microsoft.com/office/word/2010/wordprocessingCanvas" xmlns:cx="http://schemas.microsoft.com/office/drawing/2014/chartex" xmlns:cx1="http://schemas.microsoft.com/office/drawing/2015/9/8/chartex" xmlns:cx2="http://schemas.microsoft.com/office/drawing/2015/10/21/chartex" xmlns:mc="http://schemas.openxmlformats.org/markup-compatibility/2006" xmlns:o="urn:schemas-microsoft-com:office:office" xmlns:r="http://schemas.openxmlformats.org/officeDocument/2006/relationships" xmlns:m="http://schemas.openxmlformats.org/officeDocument/2006/math" xmlns:v="urn:schemas-microsoft-com:vml" xmlns:wp14="http://schemas.microsoft.com/office/word/2010/wordprocessingDrawing" xmlns:wp="http://schemas.openxmlformats.org/drawingml/2006/wordprocessingDrawing" xmlns:w10="urn:schemas-microsoft-com:office:word" xmlns:w="http://schemas.openxmlformats.org/wordprocessingml/2006/main" xmlns:w14="http://schemas.microsoft.com/office/word/2010/wordml" xmlns:w15="http://schemas.microsoft.com/office/word/2012/wordml" xmlns:w16se="http://schemas.microsoft.com/office/word/2015/wordml/symex" xmlns:wpg="http://schemas.microsoft.com/office/word/2010/wordprocessingGroup" xmlns:wpi="http://schemas.microsoft.com/office/word/2010/wordprocessingInk" xmlns:wne="http://schemas.microsoft.com/office/word/2006/wordml" xmlns:wps="http://schemas.microsoft.com/office/word/2010/wordprocessingShape" mc:Ignorable="w14 w15 w16se wp14">
+<w:hdr xmlns:wpc="http://schemas.microsoft.com/office/word/2010/wordprocessingCanvas" xmlns:mc="http://schemas.openxmlformats.org/markup-compatibility/2006" xmlns:o="urn:schemas-microsoft-com:office:office" xmlns:r="http://schemas.openxmlformats.org/officeDocument/2006/relationships" xmlns:m="http://schemas.openxmlformats.org/officeDocument/2006/math" xmlns:v="urn:schemas-microsoft-com:vml" xmlns:wp14="http://schemas.microsoft.com/office/word/2010/wordprocessingDrawing" xmlns:wp="http://schemas.openxmlformats.org/drawingml/2006/wordprocessingDrawing" xmlns:w10="urn:schemas-microsoft-com:office:word" xmlns:w="http://schemas.openxmlformats.org/wordprocessingml/2006/main" xmlns:w14="http://schemas.microsoft.com/office/word/2010/wordml" xmlns:w15="http://schemas.microsoft.com/office/word/2012/wordml" xmlns:wpg="http://schemas.microsoft.com/office/word/2010/wordprocessingGroup" xmlns:wpi="http://schemas.microsoft.com/office/word/2010/wordprocessingInk" xmlns:wne="http://schemas.microsoft.com/office/word/2006/wordml" xmlns:wps="http://schemas.microsoft.com/office/word/2010/wordprocessingShape" mc:Ignorable="w14 w15 wp14">
   <w:p>
     <w:pPr>
       <w:pStyle w:val="En-tte"/>
@@ -5870,7 +5797,7 @@
         <w:color w:val="808080" w:themeColor="background1" w:themeShade="80"/>
         <w:sz w:val="20"/>
         <w:szCs w:val="20"/>
-        <w:lang w:eastAsia="fr-FR" w:bidi="sa-IN"/>
+        <w:lang w:eastAsia="fr-FR"/>
       </w:rPr>
       <mc:AlternateContent>
         <mc:Choice Requires="wpg">
@@ -6219,15 +6146,15 @@
         <mc:Fallback>
           <w:pict>
             <v:group id="Groupe 158" o:spid="_x0000_s1057" style="position:absolute;margin-left:0;margin-top:0;width:133.9pt;height:80.65pt;z-index:251661312;mso-top-percent:23;mso-position-horizontal:left;mso-position-horizontal-relative:page;mso-position-vertical-relative:page;mso-top-percent:23;mso-width-relative:margin;mso-height-relative:margin" coordsize="17007,10241" o:gfxdata="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">
-              <v:group id="Groupe 159" o:spid="_x0000_s1058" style="position:absolute;width:17007;height:10241" coordsize="17007,10241" o:gfxdata="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">
-                <v:rect id="Rectangle 160" o:spid="_x0000_s1059" style="position:absolute;width:17007;height:10241;visibility:visible;mso-wrap-style:square;v-text-anchor:middle" o:gfxdata="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" fillcolor="white [3212]" stroked="f" strokeweight="1pt">
+              <v:group id="Groupe 159" o:spid="_x0000_s1058" style="position:absolute;width:17007;height:10241" coordsize="17007,10241" o:gfxdata="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">
+                <v:rect id="Rectangle 160" o:spid="_x0000_s1059" style="position:absolute;width:17007;height:10241;visibility:visible;mso-wrap-style:square;v-text-anchor:middle" o:gfxdata="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" fillcolor="white [3212]" stroked="f" strokeweight="1pt">
                   <v:fill opacity="0"/>
                 </v:rect>
-                <v:shape id="Rectangle 1" o:spid="_x0000_s1060" style="position:absolute;left:2286;width:14630;height:10149;visibility:visible;mso-wrap-style:square;v-text-anchor:middle" coordsize="1462822,1014481" o:gfxdata="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" path="m,l1462822,,910372,376306,,1014481,,xe" fillcolor="#5b9bd5 [3204]" stroked="f" strokeweight="1pt">
+                <v:shape id="Rectangle 1" o:spid="_x0000_s1060" style="position:absolute;left:2286;width:14630;height:10149;visibility:visible;mso-wrap-style:square;v-text-anchor:middle" coordsize="1462822,1014481" o:gfxdata="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" path="m,l1462822,,910372,376306,,1014481,,xe" fillcolor="#5b9bd5 [3204]" stroked="f" strokeweight="1pt">
                   <v:stroke joinstyle="miter"/>
                   <v:path arrowok="t" o:connecttype="custom" o:connectlocs="0,0;1463040,0;910508,376493;0,1014984;0,0" o:connectangles="0,0,0,0,0"/>
                 </v:shape>
-                <v:rect id="Rectangle 162" o:spid="_x0000_s1061" style="position:absolute;left:2286;width:14721;height:10241;visibility:visible;mso-wrap-style:square;v-text-anchor:middle" o:gfxdata="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" stroked="f" strokeweight="1pt">
+                <v:rect id="Rectangle 162" o:spid="_x0000_s1061" style="position:absolute;left:2286;width:14721;height:10241;visibility:visible;mso-wrap-style:square;v-text-anchor:middle" o:gfxdata="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" stroked="f" strokeweight="1pt">
                   <v:fill r:id="rId2" o:title="" recolor="t" rotate="t" type="frame"/>
                 </v:rect>
               </v:group>
@@ -6235,7 +6162,7 @@
                 <v:stroke joinstyle="miter"/>
                 <v:path gradientshapeok="t" o:connecttype="rect"/>
               </v:shapetype>
-              <v:shape id="Zone de texte 163" o:spid="_x0000_s1062" type="#_x0000_t202" style="position:absolute;left:2370;top:189;width:4428;height:3753;flip:x;visibility:visible;mso-wrap-style:square;v-text-anchor:middle" o:gfxdata="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" filled="f" stroked="f" strokeweight=".5pt">
+              <v:shape id="Zone de texte 163" o:spid="_x0000_s1062" type="#_x0000_t202" style="position:absolute;left:2370;top:189;width:4428;height:3753;flip:x;visibility:visible;mso-wrap-style:square;v-text-anchor:middle" o:gfxdata="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" filled="f" stroked="f" strokeweight=".5pt">
                 <v:textbox inset=",7.2pt,,7.2pt">
                   <w:txbxContent>
                     <w:p>
@@ -6304,7 +6231,7 @@
 </file>
 
 <file path=word/numbering.xml><?xml version="1.0" encoding="utf-8"?>
-<w:numbering xmlns:wpc="http://schemas.microsoft.com/office/word/2010/wordprocessingCanvas" xmlns:cx="http://schemas.microsoft.com/office/drawing/2014/chartex" xmlns:cx1="http://schemas.microsoft.com/office/drawing/2015/9/8/chartex" xmlns:cx2="http://schemas.microsoft.com/office/drawing/2015/10/21/chartex" xmlns:mc="http://schemas.openxmlformats.org/markup-compatibility/2006" xmlns:o="urn:schemas-microsoft-com:office:office" xmlns:r="http://schemas.openxmlformats.org/officeDocument/2006/relationships" xmlns:m="http://schemas.openxmlformats.org/officeDocument/2006/math" xmlns:v="urn:schemas-microsoft-com:vml" xmlns:wp14="http://schemas.microsoft.com/office/word/2010/wordprocessingDrawing" xmlns:wp="http://schemas.openxmlformats.org/drawingml/2006/wordprocessingDrawing" xmlns:w10="urn:schemas-microsoft-com:office:word" xmlns:w="http://schemas.openxmlformats.org/wordprocessingml/2006/main" xmlns:w14="http://schemas.microsoft.com/office/word/2010/wordml" xmlns:w15="http://schemas.microsoft.com/office/word/2012/wordml" xmlns:w16se="http://schemas.microsoft.com/office/word/2015/wordml/symex" xmlns:wpg="http://schemas.microsoft.com/office/word/2010/wordprocessingGroup" xmlns:wpi="http://schemas.microsoft.com/office/word/2010/wordprocessingInk" xmlns:wne="http://schemas.microsoft.com/office/word/2006/wordml" xmlns:wps="http://schemas.microsoft.com/office/word/2010/wordprocessingShape" mc:Ignorable="w14 w15 w16se wp14">
+<w:numbering xmlns:wpc="http://schemas.microsoft.com/office/word/2010/wordprocessingCanvas" xmlns:mc="http://schemas.openxmlformats.org/markup-compatibility/2006" xmlns:o="urn:schemas-microsoft-com:office:office" xmlns:r="http://schemas.openxmlformats.org/officeDocument/2006/relationships" xmlns:m="http://schemas.openxmlformats.org/officeDocument/2006/math" xmlns:v="urn:schemas-microsoft-com:vml" xmlns:wp14="http://schemas.microsoft.com/office/word/2010/wordprocessingDrawing" xmlns:wp="http://schemas.openxmlformats.org/drawingml/2006/wordprocessingDrawing" xmlns:w10="urn:schemas-microsoft-com:office:word" xmlns:w="http://schemas.openxmlformats.org/wordprocessingml/2006/main" xmlns:w14="http://schemas.microsoft.com/office/word/2010/wordml" xmlns:w15="http://schemas.microsoft.com/office/word/2012/wordml" xmlns:wpg="http://schemas.microsoft.com/office/word/2010/wordprocessingGroup" xmlns:wpi="http://schemas.microsoft.com/office/word/2010/wordprocessingInk" xmlns:wne="http://schemas.microsoft.com/office/word/2006/wordml" xmlns:wps="http://schemas.microsoft.com/office/word/2010/wordprocessingShape" mc:Ignorable="w14 w15 wp14">
   <w:abstractNum w:abstractNumId="0" w15:restartNumberingAfterBreak="0">
     <w:nsid w:val="0F707508"/>
     <w:multiLevelType w:val="hybridMultilevel"/>
@@ -6424,7 +6351,7 @@
 </file>
 
 <file path=word/styles.xml><?xml version="1.0" encoding="utf-8"?>
-<w:styles xmlns:mc="http://schemas.openxmlformats.org/markup-compatibility/2006" xmlns:r="http://schemas.openxmlformats.org/officeDocument/2006/relationships" xmlns:w="http://schemas.openxmlformats.org/wordprocessingml/2006/main" xmlns:w14="http://schemas.microsoft.com/office/word/2010/wordml" xmlns:w15="http://schemas.microsoft.com/office/word/2012/wordml" xmlns:w16se="http://schemas.microsoft.com/office/word/2015/wordml/symex" mc:Ignorable="w14 w15 w16se">
+<w:styles xmlns:mc="http://schemas.openxmlformats.org/markup-compatibility/2006" xmlns:r="http://schemas.openxmlformats.org/officeDocument/2006/relationships" xmlns:w="http://schemas.openxmlformats.org/wordprocessingml/2006/main" xmlns:w14="http://schemas.microsoft.com/office/word/2010/wordml" xmlns:w15="http://schemas.microsoft.com/office/word/2012/wordml" mc:Ignorable="w14 w15">
   <w:docDefaults>
     <w:rPrDefault>
       <w:rPr>
@@ -6440,7 +6367,7 @@
       </w:pPr>
     </w:pPrDefault>
   </w:docDefaults>
-  <w:latentStyles w:defLockedState="0" w:defUIPriority="99" w:defSemiHidden="0" w:defUnhideWhenUsed="0" w:defQFormat="0" w:count="372">
+  <w:latentStyles w:defLockedState="0" w:defUIPriority="99" w:defSemiHidden="0" w:defUnhideWhenUsed="0" w:defQFormat="0" w:count="371">
     <w:lsdException w:name="Normal" w:uiPriority="0" w:qFormat="1"/>
     <w:lsdException w:name="heading 1" w:uiPriority="9" w:qFormat="1"/>
     <w:lsdException w:name="heading 2" w:semiHidden="1" w:uiPriority="9" w:unhideWhenUsed="1" w:qFormat="1"/>
@@ -6546,6 +6473,7 @@
     <w:lsdException w:name="HTML Sample" w:semiHidden="1" w:unhideWhenUsed="1"/>
     <w:lsdException w:name="HTML Typewriter" w:semiHidden="1" w:unhideWhenUsed="1"/>
     <w:lsdException w:name="HTML Variable" w:semiHidden="1" w:unhideWhenUsed="1"/>
+    <w:lsdException w:name="Normal Table" w:semiHidden="1" w:unhideWhenUsed="1"/>
     <w:lsdException w:name="annotation subject" w:semiHidden="1" w:unhideWhenUsed="1"/>
     <w:lsdException w:name="No List" w:semiHidden="1" w:unhideWhenUsed="1"/>
     <w:lsdException w:name="Outline List 1" w:semiHidden="1" w:unhideWhenUsed="1"/>
@@ -6592,8 +6520,10 @@
     <w:lsdException w:name="Table Subtle 2" w:semiHidden="1" w:unhideWhenUsed="1"/>
     <w:lsdException w:name="Table Web 1" w:semiHidden="1" w:unhideWhenUsed="1"/>
     <w:lsdException w:name="Table Web 2" w:semiHidden="1" w:unhideWhenUsed="1"/>
+    <w:lsdException w:name="Table Web 3" w:semiHidden="1" w:unhideWhenUsed="1"/>
     <w:lsdException w:name="Balloon Text" w:semiHidden="1" w:unhideWhenUsed="1"/>
     <w:lsdException w:name="Table Grid" w:uiPriority="39"/>
+    <w:lsdException w:name="Table Theme" w:semiHidden="1" w:unhideWhenUsed="1"/>
     <w:lsdException w:name="Placeholder Text" w:semiHidden="1"/>
     <w:lsdException w:name="No Spacing" w:uiPriority="1" w:qFormat="1"/>
     <w:lsdException w:name="Light Shading" w:uiPriority="60"/>
@@ -6809,7 +6739,6 @@
     <w:lsdException w:name="List Table 5 Dark Accent 6" w:uiPriority="50"/>
     <w:lsdException w:name="List Table 6 Colorful Accent 6" w:uiPriority="51"/>
     <w:lsdException w:name="List Table 7 Colorful Accent 6" w:uiPriority="52"/>
-    <w:lsdException w:name="Mention" w:semiHidden="1" w:unhideWhenUsed="1"/>
   </w:latentStyles>
   <w:style w:type="paragraph" w:default="1" w:styleId="Normal">
     <w:name w:val="Normal"/>
@@ -7379,7 +7308,7 @@
 </file>
 
 <file path=customXml/itemProps2.xml><?xml version="1.0" encoding="utf-8"?>
-<ds:datastoreItem xmlns:ds="http://schemas.openxmlformats.org/officeDocument/2006/customXml" ds:itemID="{944C6D0D-0DDD-4C13-94D1-B1FE81A23BC4}">
+<ds:datastoreItem xmlns:ds="http://schemas.openxmlformats.org/officeDocument/2006/customXml" ds:itemID="{58A3470D-58B3-41AC-B883-2741D2B0F546}">
   <ds:schemaRefs>
     <ds:schemaRef ds:uri="http://schemas.openxmlformats.org/officeDocument/2006/bibliography"/>
   </ds:schemaRefs>

</xml_diff>